<commit_message>
update 29 juni 2024
</commit_message>
<xml_diff>
--- a/Project/Project 15 - Kotak Pos Pintar/BAB IV.docx
+++ b/Project/Project 15 - Kotak Pos Pintar/BAB IV.docx
@@ -7840,7 +7840,31 @@
         <w:rPr>
           <w:noProof/>
         </w:rPr>
-        <w:t>Berdasarkan hasil pengujian yang dilakukan pada tabel 7 LCD berhasil menampilkan tulisan sesuai dengan kode program yang diberikan. yang menandakan bahwa LCD masih berfungsi dengan baik.</w:t>
+        <w:t>Berdasarkan hasil pengujian yang dilakukan pada tabel 7 LCD berhasil menampilkan tulisan sesuai dengan kode program yang diberikan</w:t>
+      </w:r>
+      <w:r>
+        <w:rPr>
+          <w:noProof/>
+        </w:rPr>
+        <w:t>,</w:t>
+      </w:r>
+      <w:r>
+        <w:rPr>
+          <w:noProof/>
+        </w:rPr>
+        <w:t xml:space="preserve"> </w:t>
+      </w:r>
+      <w:r>
+        <w:rPr>
+          <w:noProof/>
+        </w:rPr>
+        <w:t>hal ini</w:t>
+      </w:r>
+      <w:r>
+        <w:rPr>
+          <w:noProof/>
+        </w:rPr>
+        <w:t xml:space="preserve"> menandakan bahwa LCD berfungsi dengan baik.</w:t>
       </w:r>
     </w:p>
     <w:p>
@@ -9142,6 +9166,101 @@
     <w:p>
       <w:pPr>
         <w:pStyle w:val="ListParagraph"/>
+        <w:keepNext/>
+        <w:spacing w:before="240" w:after="0" w:line="240" w:lineRule="auto"/>
+        <w:ind w:left="426"/>
+        <w:jc w:val="center"/>
+      </w:pPr>
+      <w:r>
+        <w:rPr>
+          <w:noProof/>
+        </w:rPr>
+        <w:drawing>
+          <wp:inline distT="0" distB="0" distL="0" distR="0" wp14:anchorId="579D15E1" wp14:editId="0F68D1E1">
+            <wp:extent cx="1866900" cy="2124844"/>
+            <wp:effectExtent l="0" t="0" r="0" b="8890"/>
+            <wp:docPr id="46" name="Picture 46"/>
+            <wp:cNvGraphicFramePr>
+              <a:graphicFrameLocks xmlns:a="http://schemas.openxmlformats.org/drawingml/2006/main" noChangeAspect="1"/>
+            </wp:cNvGraphicFramePr>
+            <a:graphic xmlns:a="http://schemas.openxmlformats.org/drawingml/2006/main">
+              <a:graphicData uri="http://schemas.openxmlformats.org/drawingml/2006/picture">
+                <pic:pic xmlns:pic="http://schemas.openxmlformats.org/drawingml/2006/picture">
+                  <pic:nvPicPr>
+                    <pic:cNvPr id="0" name="Picture 1"/>
+                    <pic:cNvPicPr>
+                      <a:picLocks noChangeAspect="1" noChangeArrowheads="1"/>
+                    </pic:cNvPicPr>
+                  </pic:nvPicPr>
+                  <pic:blipFill rotWithShape="1">
+                    <a:blip r:embed="rId16" cstate="print">
+                      <a:extLst>
+                        <a:ext uri="{28A0092B-C50C-407E-A947-70E740481C1C}">
+                          <a14:useLocalDpi xmlns:a14="http://schemas.microsoft.com/office/drawing/2010/main" val="0"/>
+                        </a:ext>
+                      </a:extLst>
+                    </a:blip>
+                    <a:srcRect t="28551" b="7425"/>
+                    <a:stretch/>
+                  </pic:blipFill>
+                  <pic:spPr bwMode="auto">
+                    <a:xfrm>
+                      <a:off x="0" y="0"/>
+                      <a:ext cx="1869362" cy="2127646"/>
+                    </a:xfrm>
+                    <a:prstGeom prst="rect">
+                      <a:avLst/>
+                    </a:prstGeom>
+                    <a:noFill/>
+                    <a:ln>
+                      <a:noFill/>
+                    </a:ln>
+                    <a:extLst>
+                      <a:ext uri="{53640926-AAD7-44D8-BBD7-CCE9431645EC}">
+                        <a14:shadowObscured xmlns:a14="http://schemas.microsoft.com/office/drawing/2010/main"/>
+                      </a:ext>
+                    </a:extLst>
+                  </pic:spPr>
+                </pic:pic>
+              </a:graphicData>
+            </a:graphic>
+          </wp:inline>
+        </w:drawing>
+      </w:r>
+    </w:p>
+    <w:p>
+      <w:pPr>
+        <w:pStyle w:val="Caption"/>
+        <w:jc w:val="center"/>
+      </w:pPr>
+      <w:r>
+        <w:t xml:space="preserve">Gambar </w:t>
+      </w:r>
+      <w:r>
+        <w:fldChar w:fldCharType="begin"/>
+      </w:r>
+      <w:r>
+        <w:instrText xml:space="preserve"> SEQ Gambar \* ARABIC </w:instrText>
+      </w:r>
+      <w:r>
+        <w:fldChar w:fldCharType="separate"/>
+      </w:r>
+      <w:r>
+        <w:rPr>
+          <w:noProof/>
+        </w:rPr>
+        <w:t>6</w:t>
+      </w:r>
+      <w:r>
+        <w:fldChar w:fldCharType="end"/>
+      </w:r>
+      <w:r>
+        <w:t xml:space="preserve"> Pengujian Keypad</w:t>
+      </w:r>
+    </w:p>
+    <w:p>
+      <w:pPr>
+        <w:pStyle w:val="ListParagraph"/>
         <w:spacing w:before="240" w:after="0" w:line="480" w:lineRule="auto"/>
         <w:ind w:left="426"/>
         <w:jc w:val="both"/>
@@ -9150,12 +9269,7 @@
         <w:t xml:space="preserve">Berdasarkan Tabel 8 pengujian </w:t>
       </w:r>
       <w:r>
-        <w:t>yang dilakukan dengan menekan keypad berhasil mengirimkan kode ke program ESP32, dan pesan yang diterima oleh ESP32 sesuai dengan tombol yang ditekan pada keypad</w:t>
-      </w:r>
-      <w:bookmarkStart w:id="2" w:name="_GoBack"/>
-      <w:bookmarkEnd w:id="2"/>
-      <w:r>
-        <w:t>.</w:t>
+        <w:t>yang dilakukan dengan menekan keypad berhasil mengirimkan kode ke program ESP32, dan pesan yang diterima oleh ESP32 sesuai dengan tombol yang ditekan pada keypad.</w:t>
       </w:r>
     </w:p>
     <w:p>
@@ -9192,6 +9306,9 @@
         <w:ind w:left="426"/>
         <w:jc w:val="both"/>
       </w:pPr>
+      <w:r>
+        <w:t>Pengujian Relay dan Selenoid Doorlock</w:t>
+      </w:r>
     </w:p>
     <w:p>
       <w:pPr>
@@ -9210,7 +9327,7 @@
           <w:ilvl w:val="0"/>
           <w:numId w:val="1"/>
         </w:numPr>
-        <w:spacing w:line="480" w:lineRule="auto"/>
+        <w:spacing w:after="0" w:line="480" w:lineRule="auto"/>
         <w:ind w:left="0"/>
         <w:jc w:val="both"/>
         <w:outlineLvl w:val="1"/>
@@ -9219,15 +9336,1286 @@
           <w:bCs/>
         </w:rPr>
       </w:pPr>
+      <w:r>
+        <w:rPr>
+          <w:b/>
+          <w:bCs/>
+        </w:rPr>
+        <w:lastRenderedPageBreak/>
+        <w:t>Pengujian Software</w:t>
+      </w:r>
+    </w:p>
+    <w:p>
+      <w:pPr>
+        <w:spacing w:after="0" w:line="480" w:lineRule="auto"/>
+        <w:jc w:val="both"/>
+      </w:pPr>
+      <w:r>
+        <w:t xml:space="preserve">Pengujian Software dilakukan untuk menguji tingkat keberhasilan penggunaan software sesuai dengan fungsi semestinya. Pengujian </w:t>
+      </w:r>
+      <w:r>
+        <w:t>software yang dilakukan pada penelitian ini yaitu :</w:t>
+      </w:r>
+    </w:p>
+    <w:p>
+      <w:pPr>
+        <w:pStyle w:val="ListParagraph"/>
+        <w:numPr>
+          <w:ilvl w:val="0"/>
+          <w:numId w:val="4"/>
+        </w:numPr>
+        <w:spacing w:line="480" w:lineRule="auto"/>
+        <w:ind w:left="426"/>
+        <w:jc w:val="both"/>
+      </w:pPr>
+      <w:r>
+        <w:t>Pengujian koneksi Jaringan WiFi</w:t>
+      </w:r>
+    </w:p>
+    <w:p>
+      <w:pPr>
+        <w:pStyle w:val="ListParagraph"/>
+        <w:spacing w:after="0" w:line="480" w:lineRule="auto"/>
+        <w:ind w:left="426"/>
+        <w:jc w:val="both"/>
+      </w:pPr>
+      <w:r>
+        <w:t xml:space="preserve">Sistem </w:t>
+      </w:r>
+      <w:r>
+        <w:t>penerima</w:t>
+      </w:r>
+      <w:r>
+        <w:t xml:space="preserve"> paket COD </w:t>
+      </w:r>
+      <w:r>
+        <w:t>berbasi</w:t>
+      </w:r>
+      <w:r>
+        <w:t>s</w:t>
+      </w:r>
+      <w:r>
+        <w:t xml:space="preserve"> IoT </w:t>
+      </w:r>
+      <w:r>
+        <w:t>pada tugas akhir</w:t>
+      </w:r>
+      <w:r>
+        <w:t xml:space="preserve"> ini memerlukan koneksi internet. </w:t>
+      </w:r>
+      <w:r>
+        <w:t xml:space="preserve"> </w:t>
+      </w:r>
+      <w:r>
+        <w:t xml:space="preserve">Maka pengujian ini dilakukan </w:t>
+      </w:r>
+      <w:r>
+        <w:t>untuk</w:t>
+      </w:r>
+      <w:r>
+        <w:t xml:space="preserve"> mengukur </w:t>
+      </w:r>
+      <w:r>
+        <w:t>response time</w:t>
+      </w:r>
+      <w:r>
+        <w:t xml:space="preserve"> koneksi jaringan internet yang tersambung pada ESP32. Langkah pertama yang dilakukan yaitu membuat baris kode program ESP32 yang berfungsi untuk menghubungkan koneksi internet seperti pada kode berikut : </w:t>
+      </w:r>
+    </w:p>
+    <w:p>
+      <w:pPr>
+        <w:pStyle w:val="ListParagraph"/>
+        <w:spacing w:after="0" w:line="240" w:lineRule="auto"/>
+        <w:ind w:left="426"/>
+        <w:jc w:val="both"/>
+      </w:pPr>
+      <w:r>
+        <w:rPr>
+          <w:noProof/>
+        </w:rPr>
+        <w:drawing>
+          <wp:inline distT="0" distB="0" distL="0" distR="0" wp14:anchorId="4347B439" wp14:editId="1FBE2A06">
+            <wp:extent cx="2333625" cy="350044"/>
+            <wp:effectExtent l="0" t="0" r="0" b="0"/>
+            <wp:docPr id="47" name="Picture 47"/>
+            <wp:cNvGraphicFramePr>
+              <a:graphicFrameLocks xmlns:a="http://schemas.openxmlformats.org/drawingml/2006/main" noChangeAspect="1"/>
+            </wp:cNvGraphicFramePr>
+            <a:graphic xmlns:a="http://schemas.openxmlformats.org/drawingml/2006/main">
+              <a:graphicData uri="http://schemas.openxmlformats.org/drawingml/2006/picture">
+                <pic:pic xmlns:pic="http://schemas.openxmlformats.org/drawingml/2006/picture">
+                  <pic:nvPicPr>
+                    <pic:cNvPr id="1" name=""/>
+                    <pic:cNvPicPr/>
+                  </pic:nvPicPr>
+                  <pic:blipFill>
+                    <a:blip r:embed="rId17"/>
+                    <a:stretch>
+                      <a:fillRect/>
+                    </a:stretch>
+                  </pic:blipFill>
+                  <pic:spPr>
+                    <a:xfrm>
+                      <a:off x="0" y="0"/>
+                      <a:ext cx="2337860" cy="350679"/>
+                    </a:xfrm>
+                    <a:prstGeom prst="rect">
+                      <a:avLst/>
+                    </a:prstGeom>
+                  </pic:spPr>
+                </pic:pic>
+              </a:graphicData>
+            </a:graphic>
+          </wp:inline>
+        </w:drawing>
+      </w:r>
+    </w:p>
+    <w:p>
+      <w:pPr>
+        <w:pStyle w:val="ListParagraph"/>
+        <w:spacing w:after="0" w:line="480" w:lineRule="auto"/>
+        <w:ind w:left="426"/>
+        <w:jc w:val="both"/>
+      </w:pPr>
+      <w:r>
+        <w:rPr>
+          <w:noProof/>
+        </w:rPr>
+        <w:drawing>
+          <wp:inline distT="0" distB="0" distL="0" distR="0" wp14:anchorId="03DC6C47" wp14:editId="56D7A619">
+            <wp:extent cx="3943350" cy="2082755"/>
+            <wp:effectExtent l="0" t="0" r="0" b="0"/>
+            <wp:docPr id="45" name="Picture 45"/>
+            <wp:cNvGraphicFramePr>
+              <a:graphicFrameLocks xmlns:a="http://schemas.openxmlformats.org/drawingml/2006/main" noChangeAspect="1"/>
+            </wp:cNvGraphicFramePr>
+            <a:graphic xmlns:a="http://schemas.openxmlformats.org/drawingml/2006/main">
+              <a:graphicData uri="http://schemas.openxmlformats.org/drawingml/2006/picture">
+                <pic:pic xmlns:pic="http://schemas.openxmlformats.org/drawingml/2006/picture">
+                  <pic:nvPicPr>
+                    <pic:cNvPr id="1" name=""/>
+                    <pic:cNvPicPr/>
+                  </pic:nvPicPr>
+                  <pic:blipFill>
+                    <a:blip r:embed="rId18"/>
+                    <a:stretch>
+                      <a:fillRect/>
+                    </a:stretch>
+                  </pic:blipFill>
+                  <pic:spPr>
+                    <a:xfrm>
+                      <a:off x="0" y="0"/>
+                      <a:ext cx="3947990" cy="2085206"/>
+                    </a:xfrm>
+                    <a:prstGeom prst="rect">
+                      <a:avLst/>
+                    </a:prstGeom>
+                  </pic:spPr>
+                </pic:pic>
+              </a:graphicData>
+            </a:graphic>
+          </wp:inline>
+        </w:drawing>
+      </w:r>
+    </w:p>
+    <w:p>
+      <w:pPr>
+        <w:pStyle w:val="ListParagraph"/>
+        <w:spacing w:after="0" w:line="480" w:lineRule="auto"/>
+        <w:ind w:left="426"/>
+        <w:jc w:val="both"/>
+      </w:pPr>
+      <w:r>
+        <w:t xml:space="preserve">Program diatas merupakan program block function yang berfungsi untuk menghubungkan koneksi jaringan wifi pada perangkat. </w:t>
+      </w:r>
+      <w:r>
+        <w:t xml:space="preserve">Hal yang </w:t>
+      </w:r>
+      <w:r>
+        <w:t>pertama</w:t>
+      </w:r>
+      <w:r>
+        <w:t xml:space="preserve"> dilakukan adalah mendefinisikan variabel ssid dan password wifi yang akan disambungkan</w:t>
+      </w:r>
+      <w:r>
+        <w:t>,</w:t>
+      </w:r>
+      <w:r>
+        <w:t xml:space="preserve"> </w:t>
+      </w:r>
+      <w:r>
+        <w:t xml:space="preserve">seperti contoh diatas </w:t>
+      </w:r>
+      <w:r>
+        <w:t xml:space="preserve">wifi dengan SSID “Tinkpad” </w:t>
+      </w:r>
+      <w:r>
+        <w:t>dengan</w:t>
+      </w:r>
+      <w:r>
+        <w:t xml:space="preserve"> password “12345678”</w:t>
+      </w:r>
+      <w:r>
+        <w:t xml:space="preserve"> akan dihubungkan</w:t>
+      </w:r>
+      <w:r>
+        <w:t xml:space="preserve">. </w:t>
+      </w:r>
+    </w:p>
+    <w:p>
+      <w:pPr>
+        <w:pStyle w:val="ListParagraph"/>
+        <w:spacing w:after="0" w:line="480" w:lineRule="auto"/>
+        <w:ind w:left="426"/>
+        <w:jc w:val="both"/>
+      </w:pPr>
+      <w:r>
+        <w:lastRenderedPageBreak/>
+        <w:t>Pengujian jaringan wifi dilakukan dengan</w:t>
+      </w:r>
+      <w:r>
+        <w:t xml:space="preserve"> cara</w:t>
+      </w:r>
+      <w:r>
+        <w:t xml:space="preserve"> menghitung rentang waktu terkoneksi dengan jaringan wifi </w:t>
+      </w:r>
+      <w:r>
+        <w:t xml:space="preserve">menggunakan timer stopwatch. Pengukuran waktu dimulai dari inisialisasi alat yang ditandai dengan indikator buzzer yang berbunyi sekali hingga koneksi terhubung yang ditandai dengan buzzer yang berbunyi sebanyak 2 kali. Hasil pengujian koneksi wifi terdapat pada </w:t>
+      </w:r>
+      <w:r>
+        <w:t>tabel b</w:t>
+      </w:r>
+      <w:r>
+        <w:t>e</w:t>
+      </w:r>
+      <w:r>
+        <w:t>rikut :</w:t>
+      </w:r>
+    </w:p>
+    <w:p>
+      <w:pPr>
+        <w:pStyle w:val="Caption"/>
+        <w:keepNext/>
+        <w:ind w:left="1134"/>
+        <w:rPr>
+          <w:sz w:val="22"/>
+          <w:szCs w:val="22"/>
+        </w:rPr>
+      </w:pPr>
+      <w:r>
+        <w:rPr>
+          <w:sz w:val="22"/>
+          <w:szCs w:val="22"/>
+        </w:rPr>
+        <w:t xml:space="preserve">Tabel </w:t>
+      </w:r>
+      <w:r>
+        <w:rPr>
+          <w:sz w:val="22"/>
+          <w:szCs w:val="22"/>
+        </w:rPr>
+        <w:fldChar w:fldCharType="begin"/>
+      </w:r>
+      <w:r>
+        <w:rPr>
+          <w:sz w:val="22"/>
+          <w:szCs w:val="22"/>
+        </w:rPr>
+        <w:instrText xml:space="preserve"> SEQ Tabel \* ARABIC </w:instrText>
+      </w:r>
+      <w:r>
+        <w:rPr>
+          <w:sz w:val="22"/>
+          <w:szCs w:val="22"/>
+        </w:rPr>
+        <w:fldChar w:fldCharType="separate"/>
+      </w:r>
+      <w:r>
+        <w:rPr>
+          <w:noProof/>
+          <w:sz w:val="22"/>
+          <w:szCs w:val="22"/>
+        </w:rPr>
+        <w:t>9</w:t>
+      </w:r>
+      <w:r>
+        <w:rPr>
+          <w:sz w:val="22"/>
+          <w:szCs w:val="22"/>
+        </w:rPr>
+        <w:fldChar w:fldCharType="end"/>
+      </w:r>
+      <w:r>
+        <w:rPr>
+          <w:sz w:val="22"/>
+          <w:szCs w:val="22"/>
+        </w:rPr>
+        <w:t xml:space="preserve"> Response time koneksi jaringan wifi</w:t>
+      </w:r>
+    </w:p>
+    <w:tbl>
+      <w:tblPr>
+        <w:tblStyle w:val="TableGrid"/>
+        <w:tblW w:w="0" w:type="auto"/>
+        <w:jc w:val="center"/>
+        <w:tblLook w:val="04A0" w:firstRow="1" w:lastRow="0" w:firstColumn="1" w:lastColumn="0" w:noHBand="0" w:noVBand="1"/>
+      </w:tblPr>
+      <w:tblGrid>
+        <w:gridCol w:w="2830"/>
+        <w:gridCol w:w="2693"/>
+      </w:tblGrid>
+      <w:tr>
+        <w:trPr>
+          <w:jc w:val="center"/>
+        </w:trPr>
+        <w:tc>
+          <w:tcPr>
+            <w:tcW w:w="2830" w:type="dxa"/>
+          </w:tcPr>
+          <w:p>
+            <w:pPr>
+              <w:pStyle w:val="ListParagraph"/>
+              <w:spacing w:line="276" w:lineRule="auto"/>
+              <w:ind w:left="0"/>
+              <w:jc w:val="center"/>
+            </w:pPr>
+            <w:r>
+              <w:t>Percobaan ke</w:t>
+            </w:r>
+          </w:p>
+        </w:tc>
+        <w:tc>
+          <w:tcPr>
+            <w:tcW w:w="2693" w:type="dxa"/>
+          </w:tcPr>
+          <w:p>
+            <w:pPr>
+              <w:pStyle w:val="ListParagraph"/>
+              <w:spacing w:line="276" w:lineRule="auto"/>
+              <w:ind w:left="0"/>
+              <w:jc w:val="center"/>
+            </w:pPr>
+            <w:r>
+              <w:t>Koneksi Wifi</w:t>
+            </w:r>
+            <w:r>
+              <w:t xml:space="preserve"> (ms)</w:t>
+            </w:r>
+          </w:p>
+        </w:tc>
+      </w:tr>
+      <w:tr>
+        <w:trPr>
+          <w:jc w:val="center"/>
+        </w:trPr>
+        <w:tc>
+          <w:tcPr>
+            <w:tcW w:w="2830" w:type="dxa"/>
+          </w:tcPr>
+          <w:p>
+            <w:pPr>
+              <w:pStyle w:val="ListParagraph"/>
+              <w:spacing w:line="276" w:lineRule="auto"/>
+              <w:ind w:left="0"/>
+              <w:jc w:val="center"/>
+            </w:pPr>
+            <w:r>
+              <w:t>Percobaan 1</w:t>
+            </w:r>
+          </w:p>
+        </w:tc>
+        <w:tc>
+          <w:tcPr>
+            <w:tcW w:w="2693" w:type="dxa"/>
+          </w:tcPr>
+          <w:p>
+            <w:pPr>
+              <w:pStyle w:val="ListParagraph"/>
+              <w:spacing w:line="276" w:lineRule="auto"/>
+              <w:ind w:left="0"/>
+              <w:jc w:val="center"/>
+            </w:pPr>
+            <w:r>
+              <w:t>1</w:t>
+            </w:r>
+            <w:r>
+              <w:t>,</w:t>
+            </w:r>
+            <w:r>
+              <w:t>1</w:t>
+            </w:r>
+            <w:r>
+              <w:t>9</w:t>
+            </w:r>
+          </w:p>
+        </w:tc>
+      </w:tr>
+      <w:tr>
+        <w:trPr>
+          <w:jc w:val="center"/>
+        </w:trPr>
+        <w:tc>
+          <w:tcPr>
+            <w:tcW w:w="2830" w:type="dxa"/>
+          </w:tcPr>
+          <w:p>
+            <w:pPr>
+              <w:pStyle w:val="ListParagraph"/>
+              <w:spacing w:line="276" w:lineRule="auto"/>
+              <w:ind w:left="0"/>
+              <w:jc w:val="center"/>
+            </w:pPr>
+            <w:r>
+              <w:t>Percobaan 2</w:t>
+            </w:r>
+          </w:p>
+        </w:tc>
+        <w:tc>
+          <w:tcPr>
+            <w:tcW w:w="2693" w:type="dxa"/>
+          </w:tcPr>
+          <w:p>
+            <w:pPr>
+              <w:pStyle w:val="ListParagraph"/>
+              <w:spacing w:line="276" w:lineRule="auto"/>
+              <w:ind w:left="0"/>
+              <w:jc w:val="center"/>
+            </w:pPr>
+            <w:r>
+              <w:t>1</w:t>
+            </w:r>
+            <w:r>
+              <w:t>,</w:t>
+            </w:r>
+            <w:r>
+              <w:t>19</w:t>
+            </w:r>
+          </w:p>
+        </w:tc>
+      </w:tr>
+      <w:tr>
+        <w:trPr>
+          <w:jc w:val="center"/>
+        </w:trPr>
+        <w:tc>
+          <w:tcPr>
+            <w:tcW w:w="2830" w:type="dxa"/>
+          </w:tcPr>
+          <w:p>
+            <w:pPr>
+              <w:pStyle w:val="ListParagraph"/>
+              <w:spacing w:line="276" w:lineRule="auto"/>
+              <w:ind w:left="0"/>
+              <w:jc w:val="center"/>
+            </w:pPr>
+            <w:r>
+              <w:t>Percobaan 3</w:t>
+            </w:r>
+          </w:p>
+        </w:tc>
+        <w:tc>
+          <w:tcPr>
+            <w:tcW w:w="2693" w:type="dxa"/>
+          </w:tcPr>
+          <w:p>
+            <w:pPr>
+              <w:pStyle w:val="ListParagraph"/>
+              <w:spacing w:line="276" w:lineRule="auto"/>
+              <w:ind w:left="0"/>
+              <w:jc w:val="center"/>
+            </w:pPr>
+            <w:r>
+              <w:t>1</w:t>
+            </w:r>
+            <w:r>
+              <w:t>,</w:t>
+            </w:r>
+            <w:r>
+              <w:t>20</w:t>
+            </w:r>
+          </w:p>
+        </w:tc>
+      </w:tr>
+      <w:tr>
+        <w:trPr>
+          <w:jc w:val="center"/>
+        </w:trPr>
+        <w:tc>
+          <w:tcPr>
+            <w:tcW w:w="2830" w:type="dxa"/>
+          </w:tcPr>
+          <w:p>
+            <w:pPr>
+              <w:pStyle w:val="ListParagraph"/>
+              <w:spacing w:line="276" w:lineRule="auto"/>
+              <w:ind w:left="0"/>
+              <w:jc w:val="center"/>
+            </w:pPr>
+            <w:r>
+              <w:t>Percobaan 4</w:t>
+            </w:r>
+          </w:p>
+        </w:tc>
+        <w:tc>
+          <w:tcPr>
+            <w:tcW w:w="2693" w:type="dxa"/>
+          </w:tcPr>
+          <w:p>
+            <w:pPr>
+              <w:pStyle w:val="ListParagraph"/>
+              <w:spacing w:line="276" w:lineRule="auto"/>
+              <w:ind w:left="0"/>
+              <w:jc w:val="center"/>
+            </w:pPr>
+            <w:r>
+              <w:t>1</w:t>
+            </w:r>
+            <w:r>
+              <w:t>,</w:t>
+            </w:r>
+            <w:r>
+              <w:t>19</w:t>
+            </w:r>
+          </w:p>
+        </w:tc>
+      </w:tr>
+      <w:tr>
+        <w:trPr>
+          <w:jc w:val="center"/>
+        </w:trPr>
+        <w:tc>
+          <w:tcPr>
+            <w:tcW w:w="2830" w:type="dxa"/>
+          </w:tcPr>
+          <w:p>
+            <w:pPr>
+              <w:pStyle w:val="ListParagraph"/>
+              <w:spacing w:line="276" w:lineRule="auto"/>
+              <w:ind w:left="0"/>
+              <w:jc w:val="center"/>
+            </w:pPr>
+            <w:r>
+              <w:t>Percobaan 5</w:t>
+            </w:r>
+          </w:p>
+        </w:tc>
+        <w:tc>
+          <w:tcPr>
+            <w:tcW w:w="2693" w:type="dxa"/>
+          </w:tcPr>
+          <w:p>
+            <w:pPr>
+              <w:pStyle w:val="ListParagraph"/>
+              <w:spacing w:line="276" w:lineRule="auto"/>
+              <w:ind w:left="0"/>
+              <w:jc w:val="center"/>
+            </w:pPr>
+            <w:r>
+              <w:t>1</w:t>
+            </w:r>
+            <w:r>
+              <w:t>,</w:t>
+            </w:r>
+            <w:r>
+              <w:t>21</w:t>
+            </w:r>
+          </w:p>
+        </w:tc>
+      </w:tr>
+      <w:tr>
+        <w:trPr>
+          <w:jc w:val="center"/>
+        </w:trPr>
+        <w:tc>
+          <w:tcPr>
+            <w:tcW w:w="2830" w:type="dxa"/>
+          </w:tcPr>
+          <w:p>
+            <w:pPr>
+              <w:pStyle w:val="ListParagraph"/>
+              <w:spacing w:line="276" w:lineRule="auto"/>
+              <w:ind w:left="0"/>
+              <w:jc w:val="center"/>
+            </w:pPr>
+            <w:r>
+              <w:t>Rata-Rata</w:t>
+            </w:r>
+          </w:p>
+        </w:tc>
+        <w:tc>
+          <w:tcPr>
+            <w:tcW w:w="2693" w:type="dxa"/>
+          </w:tcPr>
+          <w:p>
+            <w:pPr>
+              <w:pStyle w:val="ListParagraph"/>
+              <w:spacing w:line="276" w:lineRule="auto"/>
+              <w:ind w:left="0"/>
+              <w:jc w:val="center"/>
+            </w:pPr>
+            <w:r>
+              <w:t>1</w:t>
+            </w:r>
+            <w:r>
+              <w:t>,</w:t>
+            </w:r>
+            <w:r>
+              <w:t>19</w:t>
+            </w:r>
+          </w:p>
+        </w:tc>
+      </w:tr>
+    </w:tbl>
+    <w:p>
+      <w:pPr>
+        <w:pStyle w:val="ListParagraph"/>
+        <w:spacing w:before="240" w:after="0" w:line="480" w:lineRule="auto"/>
+        <w:ind w:left="426"/>
+        <w:jc w:val="both"/>
+      </w:pPr>
+      <w:r>
+        <w:t>Berdasarkan tabel 9 setelah dilakukan sebanyak 5 kali percobaan masing-masing response time konsisten pada rentang waktu 1</w:t>
+      </w:r>
+      <w:r>
+        <w:t>,</w:t>
+      </w:r>
+      <w:r>
+        <w:t>1</w:t>
+      </w:r>
+      <w:r>
+        <w:t>9</w:t>
+      </w:r>
+      <w:r>
+        <w:t xml:space="preserve"> </w:t>
+      </w:r>
+      <w:bookmarkStart w:id="2" w:name="_GoBack"/>
+      <w:bookmarkEnd w:id="2"/>
+      <w:r>
+        <w:t>detik dengan rata-rata keseluruhan response time adalah 1</w:t>
+      </w:r>
+      <w:r>
+        <w:t>,</w:t>
+      </w:r>
+      <w:r>
+        <w:t xml:space="preserve">19 millisecond. hal ini menunjukkan bahwa koneksi jaringan wifi pada esp32 berjalan dengan baik. </w:t>
+      </w:r>
+    </w:p>
+    <w:p>
+      <w:pPr>
+        <w:pStyle w:val="ListParagraph"/>
+        <w:numPr>
+          <w:ilvl w:val="0"/>
+          <w:numId w:val="4"/>
+        </w:numPr>
+        <w:spacing w:line="480" w:lineRule="auto"/>
+        <w:ind w:left="426"/>
+        <w:jc w:val="both"/>
+      </w:pPr>
+      <w:r>
+        <w:t>Pengujian Koneksi Bot Telegram</w:t>
+      </w:r>
+    </w:p>
+    <w:p>
+      <w:pPr>
+        <w:pStyle w:val="ListParagraph"/>
+        <w:spacing w:line="480" w:lineRule="auto"/>
+        <w:ind w:left="426"/>
+        <w:jc w:val="both"/>
+      </w:pPr>
+      <w:r>
+        <w:t xml:space="preserve">Pengujian koneksi </w:t>
+      </w:r>
+      <w:r>
+        <w:t>b</w:t>
+      </w:r>
+      <w:r>
+        <w:t xml:space="preserve">ot telegram bertujuan untuk mengukur response time proses penyambungan koneksi jaringan ESP32 dengan bot telegram. pengujian dilakukan </w:t>
+      </w:r>
+      <w:r>
+        <w:t>dengan membuat program untuk menghubungkan esp32 dengan bot telegram seperti pada program berikut :</w:t>
+      </w:r>
+    </w:p>
+    <w:p>
+      <w:pPr>
+        <w:pStyle w:val="ListParagraph"/>
+        <w:spacing w:line="480" w:lineRule="auto"/>
+        <w:ind w:left="426"/>
+        <w:jc w:val="both"/>
+      </w:pPr>
+      <w:r>
+        <w:rPr>
+          <w:noProof/>
+        </w:rPr>
+        <w:lastRenderedPageBreak/>
+        <w:drawing>
+          <wp:inline distT="0" distB="0" distL="0" distR="0" wp14:anchorId="570ADB1B" wp14:editId="471C2B8C">
+            <wp:extent cx="3600450" cy="2357817"/>
+            <wp:effectExtent l="0" t="0" r="0" b="4445"/>
+            <wp:docPr id="49" name="Picture 49"/>
+            <wp:cNvGraphicFramePr>
+              <a:graphicFrameLocks xmlns:a="http://schemas.openxmlformats.org/drawingml/2006/main" noChangeAspect="1"/>
+            </wp:cNvGraphicFramePr>
+            <a:graphic xmlns:a="http://schemas.openxmlformats.org/drawingml/2006/main">
+              <a:graphicData uri="http://schemas.openxmlformats.org/drawingml/2006/picture">
+                <pic:pic xmlns:pic="http://schemas.openxmlformats.org/drawingml/2006/picture">
+                  <pic:nvPicPr>
+                    <pic:cNvPr id="1" name=""/>
+                    <pic:cNvPicPr/>
+                  </pic:nvPicPr>
+                  <pic:blipFill>
+                    <a:blip r:embed="rId19"/>
+                    <a:stretch>
+                      <a:fillRect/>
+                    </a:stretch>
+                  </pic:blipFill>
+                  <pic:spPr>
+                    <a:xfrm>
+                      <a:off x="0" y="0"/>
+                      <a:ext cx="3611955" cy="2365351"/>
+                    </a:xfrm>
+                    <a:prstGeom prst="rect">
+                      <a:avLst/>
+                    </a:prstGeom>
+                  </pic:spPr>
+                </pic:pic>
+              </a:graphicData>
+            </a:graphic>
+          </wp:inline>
+        </w:drawing>
+      </w:r>
+    </w:p>
+    <w:p>
+      <w:pPr>
+        <w:pStyle w:val="ListParagraph"/>
+        <w:spacing w:after="0" w:line="480" w:lineRule="auto"/>
+        <w:ind w:left="426"/>
+        <w:jc w:val="both"/>
+      </w:pPr>
+      <w:r>
+        <w:t xml:space="preserve">Program diatas merupakan program </w:t>
+      </w:r>
+      <w:r>
+        <w:rPr>
+          <w:i/>
+          <w:iCs/>
+        </w:rPr>
+        <w:t>block function</w:t>
+      </w:r>
+      <w:r>
+        <w:t xml:space="preserve"> yang berfungsi untuk menghubungkan perangkat dengan bot telegram</w:t>
+      </w:r>
+      <w:r>
+        <w:t>. Hal yang perlu diperhatikan sebelum me</w:t>
+      </w:r>
+      <w:r>
+        <w:t>nghu</w:t>
+      </w:r>
+      <w:r>
+        <w:t>bungkan koneksi bot teleg</w:t>
+      </w:r>
+      <w:r>
+        <w:t>r</w:t>
+      </w:r>
+      <w:r>
+        <w:t>am adalah mendefinisikan token bot telegram yang diperoleh dari</w:t>
+      </w:r>
+      <w:r>
+        <w:t xml:space="preserve"> telegram</w:t>
+      </w:r>
+      <w:r>
+        <w:t xml:space="preserve"> botFather </w:t>
+      </w:r>
+      <w:r>
+        <w:t>saat membuat bot</w:t>
+      </w:r>
+      <w:r>
+        <w:t xml:space="preserve">. </w:t>
+      </w:r>
+      <w:r>
+        <w:t>Pengukuran jeda waktu terhubung dengan bot telegram menggunakan metode yang sama seperti pengujian koneksi jaringan wifi. Waktu respond penyambungan bot telegram diukur mulai dari jaringan wifi yang telah terkoneksi yang ditandai dengan dua kali bunyi buzzer hingga bot telegram terhubung yang ditandai dengan tiga kali bunyi buzzer. Hasil pengujian koneksi bot telegam terdapat pada tabel b</w:t>
+      </w:r>
+      <w:r>
+        <w:t>e</w:t>
+      </w:r>
+      <w:r>
+        <w:t>rikut :</w:t>
+      </w:r>
+    </w:p>
+    <w:p>
+      <w:pPr>
+        <w:pStyle w:val="Caption"/>
+        <w:keepNext/>
+        <w:ind w:left="426"/>
+        <w:rPr>
+          <w:sz w:val="22"/>
+          <w:szCs w:val="22"/>
+        </w:rPr>
+      </w:pPr>
+      <w:r>
+        <w:rPr>
+          <w:sz w:val="22"/>
+          <w:szCs w:val="22"/>
+        </w:rPr>
+        <w:t xml:space="preserve">Tabel </w:t>
+      </w:r>
+      <w:r>
+        <w:rPr>
+          <w:sz w:val="22"/>
+          <w:szCs w:val="22"/>
+        </w:rPr>
+        <w:fldChar w:fldCharType="begin"/>
+      </w:r>
+      <w:r>
+        <w:rPr>
+          <w:sz w:val="22"/>
+          <w:szCs w:val="22"/>
+        </w:rPr>
+        <w:instrText xml:space="preserve"> SEQ Tabel \* ARABIC </w:instrText>
+      </w:r>
+      <w:r>
+        <w:rPr>
+          <w:sz w:val="22"/>
+          <w:szCs w:val="22"/>
+        </w:rPr>
+        <w:fldChar w:fldCharType="separate"/>
+      </w:r>
+      <w:r>
+        <w:rPr>
+          <w:noProof/>
+          <w:sz w:val="22"/>
+          <w:szCs w:val="22"/>
+        </w:rPr>
+        <w:t>10</w:t>
+      </w:r>
+      <w:r>
+        <w:rPr>
+          <w:sz w:val="22"/>
+          <w:szCs w:val="22"/>
+        </w:rPr>
+        <w:fldChar w:fldCharType="end"/>
+      </w:r>
+      <w:r>
+        <w:rPr>
+          <w:sz w:val="22"/>
+          <w:szCs w:val="22"/>
+        </w:rPr>
+        <w:t xml:space="preserve"> Response time koneksi bot telegram</w:t>
+      </w:r>
+    </w:p>
+    <w:tbl>
+      <w:tblPr>
+        <w:tblStyle w:val="TableGrid"/>
+        <w:tblW w:w="0" w:type="auto"/>
+        <w:jc w:val="center"/>
+        <w:tblLook w:val="04A0" w:firstRow="1" w:lastRow="0" w:firstColumn="1" w:lastColumn="0" w:noHBand="0" w:noVBand="1"/>
+      </w:tblPr>
+      <w:tblGrid>
+        <w:gridCol w:w="2830"/>
+        <w:gridCol w:w="2693"/>
+      </w:tblGrid>
+      <w:tr>
+        <w:trPr>
+          <w:jc w:val="center"/>
+        </w:trPr>
+        <w:tc>
+          <w:tcPr>
+            <w:tcW w:w="2830" w:type="dxa"/>
+          </w:tcPr>
+          <w:p>
+            <w:pPr>
+              <w:pStyle w:val="ListParagraph"/>
+              <w:spacing w:line="276" w:lineRule="auto"/>
+              <w:ind w:left="0"/>
+              <w:jc w:val="center"/>
+            </w:pPr>
+            <w:r>
+              <w:t>Percobaan ke</w:t>
+            </w:r>
+          </w:p>
+        </w:tc>
+        <w:tc>
+          <w:tcPr>
+            <w:tcW w:w="2693" w:type="dxa"/>
+          </w:tcPr>
+          <w:p>
+            <w:pPr>
+              <w:pStyle w:val="ListParagraph"/>
+              <w:spacing w:line="276" w:lineRule="auto"/>
+              <w:ind w:left="0"/>
+              <w:jc w:val="center"/>
+            </w:pPr>
+            <w:r>
+              <w:t>Waktu Respond (ms)</w:t>
+            </w:r>
+          </w:p>
+        </w:tc>
+      </w:tr>
+      <w:tr>
+        <w:trPr>
+          <w:jc w:val="center"/>
+        </w:trPr>
+        <w:tc>
+          <w:tcPr>
+            <w:tcW w:w="2830" w:type="dxa"/>
+          </w:tcPr>
+          <w:p>
+            <w:pPr>
+              <w:pStyle w:val="ListParagraph"/>
+              <w:spacing w:line="276" w:lineRule="auto"/>
+              <w:ind w:left="0"/>
+              <w:jc w:val="center"/>
+            </w:pPr>
+            <w:r>
+              <w:t>Percobaan 1</w:t>
+            </w:r>
+          </w:p>
+        </w:tc>
+        <w:tc>
+          <w:tcPr>
+            <w:tcW w:w="2693" w:type="dxa"/>
+          </w:tcPr>
+          <w:p>
+            <w:pPr>
+              <w:pStyle w:val="ListParagraph"/>
+              <w:spacing w:line="276" w:lineRule="auto"/>
+              <w:ind w:left="0"/>
+              <w:jc w:val="center"/>
+            </w:pPr>
+            <w:r>
+              <w:t>7</w:t>
+            </w:r>
+            <w:r>
+              <w:t>,</w:t>
+            </w:r>
+            <w:r>
+              <w:t>50</w:t>
+            </w:r>
+          </w:p>
+        </w:tc>
+      </w:tr>
+      <w:tr>
+        <w:trPr>
+          <w:jc w:val="center"/>
+        </w:trPr>
+        <w:tc>
+          <w:tcPr>
+            <w:tcW w:w="2830" w:type="dxa"/>
+          </w:tcPr>
+          <w:p>
+            <w:pPr>
+              <w:pStyle w:val="ListParagraph"/>
+              <w:spacing w:line="276" w:lineRule="auto"/>
+              <w:ind w:left="0"/>
+              <w:jc w:val="center"/>
+            </w:pPr>
+            <w:r>
+              <w:t>Percobaan 2</w:t>
+            </w:r>
+          </w:p>
+        </w:tc>
+        <w:tc>
+          <w:tcPr>
+            <w:tcW w:w="2693" w:type="dxa"/>
+          </w:tcPr>
+          <w:p>
+            <w:pPr>
+              <w:pStyle w:val="ListParagraph"/>
+              <w:spacing w:line="276" w:lineRule="auto"/>
+              <w:ind w:left="0"/>
+              <w:jc w:val="center"/>
+            </w:pPr>
+            <w:r>
+              <w:t>7</w:t>
+            </w:r>
+            <w:r>
+              <w:t>,</w:t>
+            </w:r>
+            <w:r>
+              <w:t>6</w:t>
+            </w:r>
+            <w:r>
+              <w:t>7</w:t>
+            </w:r>
+          </w:p>
+        </w:tc>
+      </w:tr>
+      <w:tr>
+        <w:trPr>
+          <w:jc w:val="center"/>
+        </w:trPr>
+        <w:tc>
+          <w:tcPr>
+            <w:tcW w:w="2830" w:type="dxa"/>
+          </w:tcPr>
+          <w:p>
+            <w:pPr>
+              <w:pStyle w:val="ListParagraph"/>
+              <w:spacing w:line="276" w:lineRule="auto"/>
+              <w:ind w:left="0"/>
+              <w:jc w:val="center"/>
+            </w:pPr>
+            <w:r>
+              <w:t>Percobaan 3</w:t>
+            </w:r>
+          </w:p>
+        </w:tc>
+        <w:tc>
+          <w:tcPr>
+            <w:tcW w:w="2693" w:type="dxa"/>
+          </w:tcPr>
+          <w:p>
+            <w:pPr>
+              <w:pStyle w:val="ListParagraph"/>
+              <w:spacing w:line="276" w:lineRule="auto"/>
+              <w:ind w:left="0"/>
+              <w:jc w:val="center"/>
+            </w:pPr>
+            <w:r>
+              <w:t>7</w:t>
+            </w:r>
+            <w:r>
+              <w:t>,</w:t>
+            </w:r>
+            <w:r>
+              <w:t>8</w:t>
+            </w:r>
+            <w:r>
+              <w:t>3</w:t>
+            </w:r>
+          </w:p>
+        </w:tc>
+      </w:tr>
+      <w:tr>
+        <w:trPr>
+          <w:jc w:val="center"/>
+        </w:trPr>
+        <w:tc>
+          <w:tcPr>
+            <w:tcW w:w="2830" w:type="dxa"/>
+          </w:tcPr>
+          <w:p>
+            <w:pPr>
+              <w:pStyle w:val="ListParagraph"/>
+              <w:spacing w:line="276" w:lineRule="auto"/>
+              <w:ind w:left="0"/>
+              <w:jc w:val="center"/>
+            </w:pPr>
+            <w:r>
+              <w:t>Percobaan 4</w:t>
+            </w:r>
+          </w:p>
+        </w:tc>
+        <w:tc>
+          <w:tcPr>
+            <w:tcW w:w="2693" w:type="dxa"/>
+          </w:tcPr>
+          <w:p>
+            <w:pPr>
+              <w:pStyle w:val="ListParagraph"/>
+              <w:spacing w:line="276" w:lineRule="auto"/>
+              <w:ind w:left="0"/>
+              <w:jc w:val="center"/>
+            </w:pPr>
+            <w:r>
+              <w:t>7</w:t>
+            </w:r>
+            <w:r>
+              <w:t>,</w:t>
+            </w:r>
+            <w:r>
+              <w:t>4</w:t>
+            </w:r>
+            <w:r>
+              <w:t>3</w:t>
+            </w:r>
+          </w:p>
+        </w:tc>
+      </w:tr>
+      <w:tr>
+        <w:trPr>
+          <w:jc w:val="center"/>
+        </w:trPr>
+        <w:tc>
+          <w:tcPr>
+            <w:tcW w:w="2830" w:type="dxa"/>
+          </w:tcPr>
+          <w:p>
+            <w:pPr>
+              <w:pStyle w:val="ListParagraph"/>
+              <w:spacing w:line="276" w:lineRule="auto"/>
+              <w:ind w:left="0"/>
+              <w:jc w:val="center"/>
+            </w:pPr>
+            <w:r>
+              <w:t>Percobaan 5</w:t>
+            </w:r>
+          </w:p>
+        </w:tc>
+        <w:tc>
+          <w:tcPr>
+            <w:tcW w:w="2693" w:type="dxa"/>
+          </w:tcPr>
+          <w:p>
+            <w:pPr>
+              <w:pStyle w:val="ListParagraph"/>
+              <w:spacing w:line="276" w:lineRule="auto"/>
+              <w:ind w:left="0"/>
+              <w:jc w:val="center"/>
+            </w:pPr>
+            <w:r>
+              <w:t>8</w:t>
+            </w:r>
+            <w:r>
+              <w:t>,</w:t>
+            </w:r>
+            <w:r>
+              <w:t>29</w:t>
+            </w:r>
+          </w:p>
+        </w:tc>
+      </w:tr>
+      <w:tr>
+        <w:trPr>
+          <w:jc w:val="center"/>
+        </w:trPr>
+        <w:tc>
+          <w:tcPr>
+            <w:tcW w:w="2830" w:type="dxa"/>
+          </w:tcPr>
+          <w:p>
+            <w:pPr>
+              <w:pStyle w:val="ListParagraph"/>
+              <w:spacing w:line="276" w:lineRule="auto"/>
+              <w:ind w:left="0"/>
+              <w:jc w:val="center"/>
+              <w:rPr>
+                <w:b/>
+                <w:bCs/>
+              </w:rPr>
+            </w:pPr>
+            <w:r>
+              <w:rPr>
+                <w:b/>
+                <w:bCs/>
+              </w:rPr>
+              <w:t>Rata-Rata</w:t>
+            </w:r>
+          </w:p>
+        </w:tc>
+        <w:tc>
+          <w:tcPr>
+            <w:tcW w:w="2693" w:type="dxa"/>
+          </w:tcPr>
+          <w:p>
+            <w:pPr>
+              <w:pStyle w:val="ListParagraph"/>
+              <w:spacing w:line="276" w:lineRule="auto"/>
+              <w:ind w:left="0"/>
+              <w:jc w:val="center"/>
+              <w:rPr>
+                <w:b/>
+                <w:bCs/>
+              </w:rPr>
+            </w:pPr>
+            <w:r>
+              <w:rPr>
+                <w:b/>
+                <w:bCs/>
+              </w:rPr>
+              <w:t>7</w:t>
+            </w:r>
+            <w:r>
+              <w:rPr>
+                <w:b/>
+                <w:bCs/>
+              </w:rPr>
+              <w:t>,</w:t>
+            </w:r>
+            <w:r>
+              <w:rPr>
+                <w:b/>
+                <w:bCs/>
+              </w:rPr>
+              <w:t>74</w:t>
+            </w:r>
+          </w:p>
+        </w:tc>
+      </w:tr>
+    </w:tbl>
+    <w:p>
+      <w:pPr>
+        <w:pStyle w:val="ListParagraph"/>
+        <w:spacing w:line="480" w:lineRule="auto"/>
+        <w:ind w:left="426"/>
+        <w:jc w:val="both"/>
+      </w:pPr>
+    </w:p>
+    <w:p>
+      <w:pPr>
+        <w:pStyle w:val="ListParagraph"/>
+        <w:spacing w:line="480" w:lineRule="auto"/>
+        <w:ind w:left="426"/>
+        <w:jc w:val="both"/>
+      </w:pPr>
+    </w:p>
+    <w:p>
+      <w:pPr>
+        <w:pStyle w:val="ListParagraph"/>
+        <w:spacing w:line="480" w:lineRule="auto"/>
+        <w:ind w:left="426"/>
+        <w:jc w:val="both"/>
+      </w:pPr>
+      <w:r>
+        <w:t>Berdasarkan tabel</w:t>
+      </w:r>
+      <w:r>
+        <w:t xml:space="preserve"> percabaan diatas, rentang jeda waktu proses koneksi perangkat dengan bot telegram rata-rata membutuhkan waktu 7,74 detik. proses koneksi dipengaruhi oleh kekuatan sinyal internet yang digunakan. ketika jaringan internet kuat maka proses koneksi ke bot telegram akan cepat. sebaliknya, jika jaringan internet lemah maka koneksi perangkat dengan bot telegram akan semakin lambat.</w:t>
+      </w:r>
+    </w:p>
+    <w:p>
+      <w:pPr>
+        <w:pStyle w:val="ListParagraph"/>
+        <w:numPr>
+          <w:ilvl w:val="0"/>
+          <w:numId w:val="4"/>
+        </w:numPr>
+        <w:spacing w:line="480" w:lineRule="auto"/>
+        <w:ind w:left="426"/>
+        <w:jc w:val="both"/>
+      </w:pPr>
+      <w:r>
+        <w:t>Pengujian respon pesan bot telegram</w:t>
+      </w:r>
     </w:p>
     <w:p>
       <w:pPr>
         <w:spacing w:line="480" w:lineRule="auto"/>
         <w:jc w:val="both"/>
-        <w:rPr>
-          <w:b/>
-          <w:bCs/>
-        </w:rPr>
+      </w:pPr>
+    </w:p>
+    <w:p>
+      <w:pPr>
+        <w:pStyle w:val="ListParagraph"/>
+        <w:numPr>
+          <w:ilvl w:val="0"/>
+          <w:numId w:val="1"/>
+        </w:numPr>
+        <w:spacing w:after="0" w:line="480" w:lineRule="auto"/>
+        <w:ind w:left="0"/>
+        <w:jc w:val="both"/>
+        <w:outlineLvl w:val="1"/>
+      </w:pPr>
+      <w:r>
+        <w:t>Pengujian Keseluruhan Sistem</w:t>
+      </w:r>
+    </w:p>
+    <w:p>
+      <w:pPr>
+        <w:pStyle w:val="ListParagraph"/>
+        <w:spacing w:after="0" w:line="480" w:lineRule="auto"/>
+        <w:ind w:left="0"/>
+        <w:jc w:val="both"/>
+        <w:outlineLvl w:val="1"/>
       </w:pPr>
     </w:p>
     <w:sectPr>
@@ -9415,6 +10803,92 @@
     </w:lvl>
   </w:abstractNum>
   <w:abstractNum w:abstractNumId="2" w15:restartNumberingAfterBreak="0">
+    <w:nsid w:val="36EB0973"/>
+    <w:multiLevelType w:val="hybridMultilevel"/>
+    <w:tmpl w:val="439AE57A"/>
+    <w:lvl w:ilvl="0" w:tplc="38090019">
+      <w:start w:val="1"/>
+      <w:numFmt w:val="lowerLetter"/>
+      <w:lvlText w:val="%1."/>
+      <w:lvlJc w:val="left"/>
+      <w:pPr>
+        <w:ind w:left="720" w:hanging="360"/>
+      </w:pPr>
+    </w:lvl>
+    <w:lvl w:ilvl="1" w:tplc="38090019" w:tentative="1">
+      <w:start w:val="1"/>
+      <w:numFmt w:val="lowerLetter"/>
+      <w:lvlText w:val="%2."/>
+      <w:lvlJc w:val="left"/>
+      <w:pPr>
+        <w:ind w:left="1440" w:hanging="360"/>
+      </w:pPr>
+    </w:lvl>
+    <w:lvl w:ilvl="2" w:tplc="3809001B" w:tentative="1">
+      <w:start w:val="1"/>
+      <w:numFmt w:val="lowerRoman"/>
+      <w:lvlText w:val="%3."/>
+      <w:lvlJc w:val="right"/>
+      <w:pPr>
+        <w:ind w:left="2160" w:hanging="180"/>
+      </w:pPr>
+    </w:lvl>
+    <w:lvl w:ilvl="3" w:tplc="3809000F" w:tentative="1">
+      <w:start w:val="1"/>
+      <w:numFmt w:val="decimal"/>
+      <w:lvlText w:val="%4."/>
+      <w:lvlJc w:val="left"/>
+      <w:pPr>
+        <w:ind w:left="2880" w:hanging="360"/>
+      </w:pPr>
+    </w:lvl>
+    <w:lvl w:ilvl="4" w:tplc="38090019" w:tentative="1">
+      <w:start w:val="1"/>
+      <w:numFmt w:val="lowerLetter"/>
+      <w:lvlText w:val="%5."/>
+      <w:lvlJc w:val="left"/>
+      <w:pPr>
+        <w:ind w:left="3600" w:hanging="360"/>
+      </w:pPr>
+    </w:lvl>
+    <w:lvl w:ilvl="5" w:tplc="3809001B" w:tentative="1">
+      <w:start w:val="1"/>
+      <w:numFmt w:val="lowerRoman"/>
+      <w:lvlText w:val="%6."/>
+      <w:lvlJc w:val="right"/>
+      <w:pPr>
+        <w:ind w:left="4320" w:hanging="180"/>
+      </w:pPr>
+    </w:lvl>
+    <w:lvl w:ilvl="6" w:tplc="3809000F" w:tentative="1">
+      <w:start w:val="1"/>
+      <w:numFmt w:val="decimal"/>
+      <w:lvlText w:val="%7."/>
+      <w:lvlJc w:val="left"/>
+      <w:pPr>
+        <w:ind w:left="5040" w:hanging="360"/>
+      </w:pPr>
+    </w:lvl>
+    <w:lvl w:ilvl="7" w:tplc="38090019" w:tentative="1">
+      <w:start w:val="1"/>
+      <w:numFmt w:val="lowerLetter"/>
+      <w:lvlText w:val="%8."/>
+      <w:lvlJc w:val="left"/>
+      <w:pPr>
+        <w:ind w:left="5760" w:hanging="360"/>
+      </w:pPr>
+    </w:lvl>
+    <w:lvl w:ilvl="8" w:tplc="3809001B" w:tentative="1">
+      <w:start w:val="1"/>
+      <w:numFmt w:val="lowerRoman"/>
+      <w:lvlText w:val="%9."/>
+      <w:lvlJc w:val="right"/>
+      <w:pPr>
+        <w:ind w:left="6480" w:hanging="180"/>
+      </w:pPr>
+    </w:lvl>
+  </w:abstractNum>
+  <w:abstractNum w:abstractNumId="3" w15:restartNumberingAfterBreak="0">
     <w:nsid w:val="5767463D"/>
     <w:multiLevelType w:val="hybridMultilevel"/>
     <w:tmpl w:val="59C6839E"/>
@@ -9507,10 +10981,13 @@
     <w:abstractNumId w:val="0"/>
   </w:num>
   <w:num w:numId="2">
-    <w:abstractNumId w:val="2"/>
+    <w:abstractNumId w:val="3"/>
   </w:num>
   <w:num w:numId="3">
     <w:abstractNumId w:val="1"/>
+  </w:num>
+  <w:num w:numId="4">
+    <w:abstractNumId w:val="2"/>
   </w:num>
 </w:numbering>
 </file>

</xml_diff>